<commit_message>
adelanto manual de despliege
</commit_message>
<xml_diff>
--- a/manuales/manual_de_despliege.docx
+++ b/manuales/manual_de_despliege.docx
@@ -2,64 +2,103 @@
 <file path=word/document.xml><?xml version="1.0" encoding="utf-8"?>
 <w:document xmlns:wpc="http://schemas.microsoft.com/office/word/2010/wordprocessingCanvas" xmlns:cx="http://schemas.microsoft.com/office/drawing/2014/chartex" xmlns:cx1="http://schemas.microsoft.com/office/drawing/2015/9/8/chartex" xmlns:cx2="http://schemas.microsoft.com/office/drawing/2015/10/21/chartex" xmlns:cx3="http://schemas.microsoft.com/office/drawing/2016/5/9/chartex" xmlns:cx4="http://schemas.microsoft.com/office/drawing/2016/5/10/chartex" xmlns:cx5="http://schemas.microsoft.com/office/drawing/2016/5/11/chartex" xmlns:cx6="http://schemas.microsoft.com/office/drawing/2016/5/12/chartex" xmlns:cx7="http://schemas.microsoft.com/office/drawing/2016/5/13/chartex" xmlns:cx8="http://schemas.microsoft.com/office/drawing/2016/5/14/chartex" xmlns:mc="http://schemas.openxmlformats.org/markup-compatibility/2006" xmlns:aink="http://schemas.microsoft.com/office/drawing/2016/ink" xmlns:am3d="http://schemas.microsoft.com/office/drawing/2017/model3d" xmlns:o="urn:schemas-microsoft-com:office:office" xmlns:r="http://schemas.openxmlformats.org/officeDocument/2006/relationships" xmlns:m="http://schemas.openxmlformats.org/officeDocument/2006/math" xmlns:v="urn:schemas-microsoft-com:vml" xmlns:wp14="http://schemas.microsoft.com/office/word/2010/wordprocessingDrawing" xmlns:wp="http://schemas.openxmlformats.org/drawingml/2006/wordprocessingDrawing" xmlns:w10="urn:schemas-microsoft-com:office:word" xmlns:w="http://schemas.openxmlformats.org/wordprocessingml/2006/main" xmlns:w14="http://schemas.microsoft.com/office/word/2010/wordml" xmlns:w15="http://schemas.microsoft.com/office/word/2012/wordml" xmlns:w16cid="http://schemas.microsoft.com/office/word/2016/wordml/cid" xmlns:w16se="http://schemas.microsoft.com/office/word/2015/wordml/symex" xmlns:wpg="http://schemas.microsoft.com/office/word/2010/wordprocessingGroup" xmlns:wpi="http://schemas.microsoft.com/office/word/2010/wordprocessingInk" xmlns:wne="http://schemas.microsoft.com/office/word/2006/wordml" xmlns:wps="http://schemas.microsoft.com/office/word/2010/wordprocessingShape" mc:Ignorable="w14 w15 w16se w16cid wp14">
   <w:body>
-    <w:p>
-      <w:r>
+    <w:p/>
+    <w:p>
+      <w:r>
+        <w:br/>
+      </w:r>
+      <w:r>
+        <w:br/>
+      </w:r>
+      <w:r>
+        <w:br/>
+      </w:r>
+    </w:p>
+    <w:p>
+      <w:pPr>
+        <w:pStyle w:val="Ttulo"/>
+        <w:jc w:val="center"/>
+        <w:rPr>
+          <w:lang w:val="es-CO"/>
+        </w:rPr>
+      </w:pPr>
+      <w:r>
+        <w:rPr>
+          <w:lang w:val="es-CO"/>
+        </w:rPr>
+        <w:t xml:space="preserve">Manual de </w:t>
+      </w:r>
+      <w:r>
+        <w:rPr>
+          <w:lang w:val="es-CO"/>
+        </w:rPr>
+        <w:t>despliegue tienda</w:t>
+      </w:r>
+      <w:r>
+        <w:rPr>
+          <w:lang w:val="es-CO"/>
+        </w:rPr>
+        <w:t xml:space="preserve"> virtual</w:t>
+      </w:r>
+    </w:p>
+    <w:p>
+      <w:r>
+        <w:br/>
+      </w:r>
+    </w:p>
+    <w:p>
+      <w:pPr>
+        <w:jc w:val="center"/>
+      </w:pPr>
+      <w:r>
+        <w:t>Autor: Usuario</w:t>
+      </w:r>
+    </w:p>
+    <w:p>
+      <w:pPr>
+        <w:jc w:val="center"/>
+      </w:pPr>
+      <w:r>
+        <w:t>Fecha: 2025</w:t>
+      </w:r>
+    </w:p>
+    <w:p>
+      <w:r>
+        <w:br w:type="page"/>
+      </w:r>
+    </w:p>
+    <w:p>
+      <w:pPr>
+        <w:pStyle w:val="Prrafodelista"/>
+        <w:numPr>
+          <w:ilvl w:val="0"/>
+          <w:numId w:val="1"/>
+        </w:numPr>
+      </w:pPr>
+      <w:r>
+        <w:lastRenderedPageBreak/>
+        <w:t xml:space="preserve">Elegimos la plataforma de hosting de nuestra preferencia, en este caso elegimos </w:t>
+      </w:r>
+      <w:proofErr w:type="spellStart"/>
+      <w:r>
+        <w:t>infinity</w:t>
+      </w:r>
+      <w:proofErr w:type="spellEnd"/>
+      <w:r>
+        <w:t xml:space="preserve"> free.</w:t>
+      </w:r>
+    </w:p>
+    <w:p/>
+    <w:p>
+      <w:r>
+        <w:rPr>
+          <w:noProof/>
+        </w:rPr>
         <w:drawing>
           <wp:inline distT="0" distB="0" distL="0" distR="0" wp14:anchorId="224518B5" wp14:editId="086AA1AC">
             <wp:extent cx="5612130" cy="3002915"/>
             <wp:effectExtent l="0" t="0" r="7620" b="6985"/>
             <wp:docPr id="1" name="Imagen 1"/>
-            <wp:cNvGraphicFramePr>
-              <a:graphicFrameLocks xmlns:a="http://schemas.openxmlformats.org/drawingml/2006/main" noChangeAspect="1"/>
-            </wp:cNvGraphicFramePr>
-            <a:graphic xmlns:a="http://schemas.openxmlformats.org/drawingml/2006/main">
-              <a:graphicData uri="http://schemas.openxmlformats.org/drawingml/2006/picture">
-                <pic:pic xmlns:pic="http://schemas.openxmlformats.org/drawingml/2006/picture">
-                  <pic:nvPicPr>
-                    <pic:cNvPr id="1" name=""/>
-                    <pic:cNvPicPr/>
-                  </pic:nvPicPr>
-                  <pic:blipFill>
-                    <a:blip r:embed="rId6"/>
-                    <a:stretch>
-                      <a:fillRect/>
-                    </a:stretch>
-                  </pic:blipFill>
-                  <pic:spPr>
-                    <a:xfrm>
-                      <a:off x="0" y="0"/>
-                      <a:ext cx="5612130" cy="3002915"/>
-                    </a:xfrm>
-                    <a:prstGeom prst="rect">
-                      <a:avLst/>
-                    </a:prstGeom>
-                  </pic:spPr>
-                </pic:pic>
-              </a:graphicData>
-            </a:graphic>
-          </wp:inline>
-        </w:drawing>
-      </w:r>
-    </w:p>
-    <w:p/>
-    <w:p/>
-    <w:p/>
-    <w:p/>
-    <w:p>
-      <w:pPr>
-        <w:tabs>
-          <w:tab w:val="left" w:pos="3153"/>
-        </w:tabs>
-      </w:pPr>
-      <w:r>
-        <w:tab/>
-      </w:r>
-      <w:r>
-        <w:drawing>
-          <wp:inline distT="0" distB="0" distL="0" distR="0" wp14:anchorId="750DFEBC" wp14:editId="5AF17701">
-            <wp:extent cx="5612130" cy="2907030"/>
-            <wp:effectExtent l="0" t="0" r="7620" b="7620"/>
-            <wp:docPr id="2" name="Imagen 2"/>
             <wp:cNvGraphicFramePr>
               <a:graphicFrameLocks xmlns:a="http://schemas.openxmlformats.org/drawingml/2006/main" noChangeAspect="1"/>
             </wp:cNvGraphicFramePr>
@@ -79,7 +118,7 @@
                   <pic:spPr>
                     <a:xfrm>
                       <a:off x="0" y="0"/>
-                      <a:ext cx="5612130" cy="2907030"/>
+                      <a:ext cx="5612130" cy="3002915"/>
                     </a:xfrm>
                     <a:prstGeom prst="rect">
                       <a:avLst/>
@@ -93,36 +132,51 @@
       </w:r>
     </w:p>
     <w:p/>
+    <w:p/>
+    <w:p/>
+    <w:p>
+      <w:pPr>
+        <w:pStyle w:val="Prrafodelista"/>
+        <w:numPr>
+          <w:ilvl w:val="0"/>
+          <w:numId w:val="1"/>
+        </w:numPr>
+      </w:pPr>
+      <w:proofErr w:type="spellStart"/>
+      <w:r>
+        <w:t>Pagina</w:t>
+      </w:r>
+      <w:proofErr w:type="spellEnd"/>
+      <w:r>
+        <w:t xml:space="preserve"> de inicio de </w:t>
+      </w:r>
+      <w:proofErr w:type="spellStart"/>
+      <w:r>
+        <w:t>infinity</w:t>
+      </w:r>
+      <w:proofErr w:type="spellEnd"/>
+      <w:r>
+        <w:t xml:space="preserve"> free </w:t>
+      </w:r>
+    </w:p>
     <w:p>
       <w:pPr>
         <w:tabs>
-          <w:tab w:val="left" w:pos="6033"/>
+          <w:tab w:val="left" w:pos="3153"/>
         </w:tabs>
       </w:pPr>
       <w:r>
         <w:tab/>
       </w:r>
-    </w:p>
-    <w:p>
-      <w:pPr>
-        <w:tabs>
-          <w:tab w:val="left" w:pos="6033"/>
-        </w:tabs>
-      </w:pPr>
-    </w:p>
-    <w:p>
-      <w:pPr>
-        <w:tabs>
-          <w:tab w:val="left" w:pos="6033"/>
-        </w:tabs>
-      </w:pPr>
-      <w:r>
-        <w:lastRenderedPageBreak/>
+      <w:r>
+        <w:rPr>
+          <w:noProof/>
+        </w:rPr>
         <w:drawing>
-          <wp:inline distT="0" distB="0" distL="0" distR="0" wp14:anchorId="08D328BE" wp14:editId="7038531D">
-            <wp:extent cx="5612130" cy="3338195"/>
-            <wp:effectExtent l="0" t="0" r="7620" b="0"/>
-            <wp:docPr id="3" name="Imagen 3"/>
+          <wp:inline distT="0" distB="0" distL="0" distR="0" wp14:anchorId="750DFEBC" wp14:editId="5AF17701">
+            <wp:extent cx="5612130" cy="2907030"/>
+            <wp:effectExtent l="0" t="0" r="7620" b="7620"/>
+            <wp:docPr id="2" name="Imagen 2"/>
             <wp:cNvGraphicFramePr>
               <a:graphicFrameLocks xmlns:a="http://schemas.openxmlformats.org/drawingml/2006/main" noChangeAspect="1"/>
             </wp:cNvGraphicFramePr>
@@ -142,7 +196,7 @@
                   <pic:spPr>
                     <a:xfrm>
                       <a:off x="0" y="0"/>
-                      <a:ext cx="5612130" cy="3338195"/>
+                      <a:ext cx="5612130" cy="2907030"/>
                     </a:xfrm>
                     <a:prstGeom prst="rect">
                       <a:avLst/>
@@ -157,10 +211,26 @@
     </w:p>
     <w:p>
       <w:pPr>
+        <w:pStyle w:val="Prrafodelista"/>
+        <w:numPr>
+          <w:ilvl w:val="0"/>
+          <w:numId w:val="1"/>
+        </w:numPr>
+      </w:pPr>
+      <w:r>
+        <w:lastRenderedPageBreak/>
+        <w:t>En este caso yo me registre con mi cuenta Gmail.</w:t>
+      </w:r>
+    </w:p>
+    <w:p>
+      <w:pPr>
         <w:tabs>
           <w:tab w:val="left" w:pos="6033"/>
         </w:tabs>
       </w:pPr>
+      <w:r>
+        <w:tab/>
+      </w:r>
     </w:p>
     <w:p>
       <w:pPr>
@@ -169,11 +239,14 @@
         </w:tabs>
       </w:pPr>
       <w:r>
+        <w:rPr>
+          <w:noProof/>
+        </w:rPr>
         <w:drawing>
-          <wp:inline distT="0" distB="0" distL="0" distR="0" wp14:anchorId="1EE6DC86" wp14:editId="7DCC406F">
-            <wp:extent cx="5612130" cy="2768600"/>
+          <wp:inline distT="0" distB="0" distL="0" distR="0" wp14:anchorId="08D328BE" wp14:editId="7038531D">
+            <wp:extent cx="5612130" cy="3338195"/>
             <wp:effectExtent l="0" t="0" r="7620" b="0"/>
-            <wp:docPr id="4" name="Imagen 4"/>
+            <wp:docPr id="3" name="Imagen 3"/>
             <wp:cNvGraphicFramePr>
               <a:graphicFrameLocks xmlns:a="http://schemas.openxmlformats.org/drawingml/2006/main" noChangeAspect="1"/>
             </wp:cNvGraphicFramePr>
@@ -193,7 +266,7 @@
                   <pic:spPr>
                     <a:xfrm>
                       <a:off x="0" y="0"/>
-                      <a:ext cx="5612130" cy="2768600"/>
+                      <a:ext cx="5612130" cy="3338195"/>
                     </a:xfrm>
                     <a:prstGeom prst="rect">
                       <a:avLst/>
@@ -206,36 +279,50 @@
         </w:drawing>
       </w:r>
     </w:p>
-    <w:p/>
-    <w:p/>
     <w:p>
       <w:pPr>
         <w:tabs>
-          <w:tab w:val="left" w:pos="1586"/>
+          <w:tab w:val="left" w:pos="6033"/>
         </w:tabs>
       </w:pPr>
-      <w:r>
-        <w:tab/>
-      </w:r>
-    </w:p>
-    <w:p>
-      <w:r>
-        <w:br w:type="page"/>
-      </w:r>
-    </w:p>
-    <w:p>
-      <w:pPr>
+    </w:p>
+    <w:p>
+      <w:pPr>
+        <w:pStyle w:val="Prrafodelista"/>
+        <w:numPr>
+          <w:ilvl w:val="0"/>
+          <w:numId w:val="1"/>
+        </w:numPr>
         <w:tabs>
-          <w:tab w:val="left" w:pos="1586"/>
+          <w:tab w:val="left" w:pos="6033"/>
         </w:tabs>
       </w:pPr>
       <w:r>
-        <w:lastRenderedPageBreak/>
+        <w:t>Ya después de ingresar le damos en el botón de crear una cuenta, en pocas palabras es crear un hosting</w:t>
+      </w:r>
+    </w:p>
+    <w:p>
+      <w:pPr>
+        <w:tabs>
+          <w:tab w:val="left" w:pos="6033"/>
+        </w:tabs>
+      </w:pPr>
+    </w:p>
+    <w:p>
+      <w:pPr>
+        <w:tabs>
+          <w:tab w:val="left" w:pos="6033"/>
+        </w:tabs>
+      </w:pPr>
+      <w:r>
+        <w:rPr>
+          <w:noProof/>
+        </w:rPr>
         <w:drawing>
-          <wp:inline distT="0" distB="0" distL="0" distR="0" wp14:anchorId="559EDD53" wp14:editId="7FF6B313">
-            <wp:extent cx="5612130" cy="2790190"/>
+          <wp:inline distT="0" distB="0" distL="0" distR="0" wp14:anchorId="1EE6DC86" wp14:editId="7DCC406F">
+            <wp:extent cx="5612130" cy="2768600"/>
             <wp:effectExtent l="0" t="0" r="7620" b="0"/>
-            <wp:docPr id="5" name="Imagen 5"/>
+            <wp:docPr id="4" name="Imagen 4"/>
             <wp:cNvGraphicFramePr>
               <a:graphicFrameLocks xmlns:a="http://schemas.openxmlformats.org/drawingml/2006/main" noChangeAspect="1"/>
             </wp:cNvGraphicFramePr>
@@ -255,7 +342,7 @@
                   <pic:spPr>
                     <a:xfrm>
                       <a:off x="0" y="0"/>
-                      <a:ext cx="5612130" cy="2790190"/>
+                      <a:ext cx="5612130" cy="2768600"/>
                     </a:xfrm>
                     <a:prstGeom prst="rect">
                       <a:avLst/>
@@ -267,12 +354,45 @@
           </wp:inline>
         </w:drawing>
       </w:r>
-      <w:r>
+    </w:p>
+    <w:p>
+      <w:pPr>
+        <w:tabs>
+          <w:tab w:val="left" w:pos="1586"/>
+        </w:tabs>
+      </w:pPr>
+    </w:p>
+    <w:p>
+      <w:pPr>
+        <w:pStyle w:val="Prrafodelista"/>
+        <w:numPr>
+          <w:ilvl w:val="0"/>
+          <w:numId w:val="1"/>
+        </w:numPr>
+        <w:tabs>
+          <w:tab w:val="left" w:pos="1586"/>
+        </w:tabs>
+      </w:pPr>
+      <w:r>
+        <w:lastRenderedPageBreak/>
+        <w:t xml:space="preserve">Elegimos el plan gratuito </w:t>
+      </w:r>
+    </w:p>
+    <w:p>
+      <w:pPr>
+        <w:tabs>
+          <w:tab w:val="left" w:pos="1586"/>
+        </w:tabs>
+      </w:pPr>
+      <w:r>
+        <w:rPr>
+          <w:noProof/>
+        </w:rPr>
         <w:drawing>
-          <wp:inline distT="0" distB="0" distL="0" distR="0" wp14:anchorId="0BAB0776" wp14:editId="6465AC20">
+          <wp:inline distT="0" distB="0" distL="0" distR="0" wp14:anchorId="515E7D6F" wp14:editId="30FEF3A1">
             <wp:extent cx="5612130" cy="2675890"/>
             <wp:effectExtent l="0" t="0" r="7620" b="0"/>
-            <wp:docPr id="6" name="Imagen 6"/>
+            <wp:docPr id="8" name="Imagen 8"/>
             <wp:cNvGraphicFramePr>
               <a:graphicFrameLocks xmlns:a="http://schemas.openxmlformats.org/drawingml/2006/main" noChangeAspect="1"/>
             </wp:cNvGraphicFramePr>
@@ -304,13 +424,35 @@
           </wp:inline>
         </w:drawing>
       </w:r>
-      <w:r>
-        <w:lastRenderedPageBreak/>
+    </w:p>
+    <w:p/>
+    <w:p>
+      <w:pPr>
+        <w:pStyle w:val="Prrafodelista"/>
+        <w:numPr>
+          <w:ilvl w:val="0"/>
+          <w:numId w:val="1"/>
+        </w:numPr>
+      </w:pPr>
+      <w:r>
+        <w:t>Elegimos el dominio y su extensión</w:t>
+      </w:r>
+    </w:p>
+    <w:p>
+      <w:pPr>
+        <w:tabs>
+          <w:tab w:val="left" w:pos="953"/>
+        </w:tabs>
+      </w:pPr>
+      <w:r>
+        <w:rPr>
+          <w:noProof/>
+        </w:rPr>
         <w:drawing>
-          <wp:inline distT="0" distB="0" distL="0" distR="0" wp14:anchorId="653F1952" wp14:editId="595C9AB5">
+          <wp:inline distT="0" distB="0" distL="0" distR="0" wp14:anchorId="3194EEA6" wp14:editId="3994141F">
             <wp:extent cx="5612130" cy="2826385"/>
             <wp:effectExtent l="0" t="0" r="7620" b="0"/>
-            <wp:docPr id="7" name="Imagen 7"/>
+            <wp:docPr id="9" name="Imagen 9"/>
             <wp:cNvGraphicFramePr>
               <a:graphicFrameLocks xmlns:a="http://schemas.openxmlformats.org/drawingml/2006/main" noChangeAspect="1"/>
             </wp:cNvGraphicFramePr>
@@ -342,7 +484,75 @@
           </wp:inline>
         </w:drawing>
       </w:r>
-      <w:r>
+    </w:p>
+    <w:p>
+      <w:pPr>
+        <w:tabs>
+          <w:tab w:val="left" w:pos="953"/>
+        </w:tabs>
+      </w:pPr>
+    </w:p>
+    <w:p>
+      <w:pPr>
+        <w:tabs>
+          <w:tab w:val="left" w:pos="953"/>
+        </w:tabs>
+      </w:pPr>
+    </w:p>
+    <w:p>
+      <w:pPr>
+        <w:tabs>
+          <w:tab w:val="left" w:pos="953"/>
+        </w:tabs>
+      </w:pPr>
+    </w:p>
+    <w:p>
+      <w:pPr>
+        <w:tabs>
+          <w:tab w:val="left" w:pos="953"/>
+        </w:tabs>
+      </w:pPr>
+    </w:p>
+    <w:p>
+      <w:pPr>
+        <w:tabs>
+          <w:tab w:val="left" w:pos="953"/>
+        </w:tabs>
+      </w:pPr>
+    </w:p>
+    <w:p>
+      <w:pPr>
+        <w:tabs>
+          <w:tab w:val="left" w:pos="953"/>
+        </w:tabs>
+      </w:pPr>
+    </w:p>
+    <w:p>
+      <w:pPr>
+        <w:pStyle w:val="Prrafodelista"/>
+        <w:numPr>
+          <w:ilvl w:val="0"/>
+          <w:numId w:val="1"/>
+        </w:numPr>
+        <w:tabs>
+          <w:tab w:val="left" w:pos="953"/>
+        </w:tabs>
+      </w:pPr>
+      <w:r>
+        <w:lastRenderedPageBreak/>
+        <w:t>Llenamos la información adicional la cual es poner la contraseña y aprobar la llegada de correos electrónicos.</w:t>
+      </w:r>
+    </w:p>
+    <w:p>
+      <w:pPr>
+        <w:tabs>
+          <w:tab w:val="left" w:pos="1586"/>
+        </w:tabs>
+      </w:pPr>
+      <w:r>
+        <w:rPr>
+          <w:noProof/>
+        </w:rPr>
         <w:drawing>
           <wp:inline distT="0" distB="0" distL="0" distR="0" wp14:anchorId="430E9F1F" wp14:editId="0CA11E3E">
             <wp:extent cx="5612130" cy="2956560"/>
@@ -380,18 +590,52 @@
         </w:drawing>
       </w:r>
     </w:p>
+    <w:p>
+      <w:pPr>
+        <w:pStyle w:val="Prrafodelista"/>
+        <w:numPr>
+          <w:ilvl w:val="0"/>
+          <w:numId w:val="1"/>
+        </w:numPr>
+        <w:tabs>
+          <w:tab w:val="left" w:pos="1586"/>
+        </w:tabs>
+      </w:pPr>
+      <w:r>
+        <w:t xml:space="preserve">Nos sale esta mensaje de </w:t>
+      </w:r>
+      <w:r>
+        <w:t>aprobación</w:t>
+      </w:r>
+      <w:r>
+        <w:t xml:space="preserve"> y adicional unos puntos a tener en cuenta, los mas relevantes es el nombre </w:t>
+      </w:r>
+      <w:r>
+        <w:t xml:space="preserve">de la cuenta y nos indica que paso a seguir </w:t>
+      </w:r>
+      <w:proofErr w:type="gramStart"/>
+      <w:r>
+        <w:t>la  configuración</w:t>
+      </w:r>
+      <w:proofErr w:type="gramEnd"/>
+      <w:r>
+        <w:t xml:space="preserve"> en el panel de control que es donde se carga la base de datos.</w:t>
+      </w:r>
+    </w:p>
     <w:p/>
     <w:p>
       <w:pPr>
-        <w:jc w:val="right"/>
-      </w:pPr>
-      <w:r>
-        <w:lastRenderedPageBreak/>
+        <w:ind w:firstLine="708"/>
+      </w:pPr>
+      <w:r>
+        <w:rPr>
+          <w:noProof/>
+        </w:rPr>
         <w:drawing>
-          <wp:inline distT="0" distB="0" distL="0" distR="0" wp14:anchorId="5D3C0163" wp14:editId="3B15384C">
+          <wp:inline distT="0" distB="0" distL="0" distR="0" wp14:anchorId="5092837E" wp14:editId="1FCB693E">
             <wp:extent cx="5612130" cy="2334895"/>
             <wp:effectExtent l="0" t="0" r="7620" b="8255"/>
-            <wp:docPr id="11" name="Imagen 11"/>
+            <wp:docPr id="24" name="Imagen 24"/>
             <wp:cNvGraphicFramePr>
               <a:graphicFrameLocks xmlns:a="http://schemas.openxmlformats.org/drawingml/2006/main" noChangeAspect="1"/>
             </wp:cNvGraphicFramePr>
@@ -423,11 +667,62 @@
           </wp:inline>
         </w:drawing>
       </w:r>
-      <w:r>
+    </w:p>
+    <w:p>
+      <w:pPr>
+        <w:ind w:firstLine="708"/>
+      </w:pPr>
+    </w:p>
+    <w:p>
+      <w:pPr>
+        <w:ind w:firstLine="708"/>
+      </w:pPr>
+    </w:p>
+    <w:p>
+      <w:pPr>
+        <w:ind w:firstLine="708"/>
+      </w:pPr>
+    </w:p>
+    <w:p>
+      <w:pPr>
+        <w:ind w:firstLine="708"/>
+      </w:pPr>
+    </w:p>
+    <w:p>
+      <w:pPr>
+        <w:ind w:firstLine="708"/>
+      </w:pPr>
+    </w:p>
+    <w:p>
+      <w:pPr>
+        <w:pStyle w:val="Prrafodelista"/>
+        <w:numPr>
+          <w:ilvl w:val="0"/>
+          <w:numId w:val="1"/>
+        </w:numPr>
+      </w:pPr>
+      <w:r>
+        <w:lastRenderedPageBreak/>
+        <w:t xml:space="preserve">Nos sale este menú en el cual le damos en </w:t>
+      </w:r>
+      <w:proofErr w:type="gramStart"/>
+      <w:r>
+        <w:t>el botos</w:t>
+      </w:r>
+      <w:proofErr w:type="gramEnd"/>
+      <w:r>
+        <w:t xml:space="preserve"> de open in file manager </w:t>
+      </w:r>
+    </w:p>
+    <w:p>
+      <w:r>
+        <w:rPr>
+          <w:noProof/>
+        </w:rPr>
         <w:drawing>
           <wp:inline distT="0" distB="0" distL="0" distR="0" wp14:anchorId="58A9A27F" wp14:editId="01161576">
-            <wp:extent cx="5612130" cy="3229610"/>
-            <wp:effectExtent l="0" t="0" r="7620" b="8890"/>
+            <wp:extent cx="4369650" cy="2077571"/>
+            <wp:effectExtent l="0" t="0" r="0" b="0"/>
             <wp:docPr id="12" name="Imagen 12"/>
             <wp:cNvGraphicFramePr>
               <a:graphicFrameLocks xmlns:a="http://schemas.openxmlformats.org/drawingml/2006/main" noChangeAspect="1"/>
@@ -448,7 +743,7 @@
                   <pic:spPr>
                     <a:xfrm>
                       <a:off x="0" y="0"/>
-                      <a:ext cx="5612130" cy="3229610"/>
+                      <a:ext cx="4381437" cy="2083175"/>
                     </a:xfrm>
                     <a:prstGeom prst="rect">
                       <a:avLst/>
@@ -460,13 +755,33 @@
           </wp:inline>
         </w:drawing>
       </w:r>
-      <w:r>
-        <w:lastRenderedPageBreak/>
+    </w:p>
+    <w:p/>
+    <w:p>
+      <w:pPr>
+        <w:pStyle w:val="Prrafodelista"/>
+        <w:numPr>
+          <w:ilvl w:val="0"/>
+          <w:numId w:val="1"/>
+        </w:numPr>
+      </w:pPr>
+      <w:r>
+        <w:t xml:space="preserve">Listo se carga en la nube y tenemos el nombre del dominio ya </w:t>
+      </w:r>
+    </w:p>
+    <w:p>
+      <w:pPr>
+        <w:ind w:left="360"/>
+      </w:pPr>
+      <w:r>
+        <w:rPr>
+          <w:noProof/>
+        </w:rPr>
         <w:drawing>
-          <wp:inline distT="0" distB="0" distL="0" distR="0" wp14:anchorId="39C3C9E5" wp14:editId="2A6B3BFF">
-            <wp:extent cx="5612130" cy="3740150"/>
-            <wp:effectExtent l="0" t="0" r="7620" b="0"/>
-            <wp:docPr id="13" name="Imagen 13"/>
+          <wp:inline distT="0" distB="0" distL="0" distR="0" wp14:anchorId="4BB1D1DA" wp14:editId="7FCC6F2F">
+            <wp:extent cx="4416499" cy="2514600"/>
+            <wp:effectExtent l="0" t="0" r="3175" b="0"/>
+            <wp:docPr id="26" name="Imagen 26"/>
             <wp:cNvGraphicFramePr>
               <a:graphicFrameLocks xmlns:a="http://schemas.openxmlformats.org/drawingml/2006/main" noChangeAspect="1"/>
             </wp:cNvGraphicFramePr>
@@ -486,7 +801,7 @@
                   <pic:spPr>
                     <a:xfrm>
                       <a:off x="0" y="0"/>
-                      <a:ext cx="5612130" cy="3740150"/>
+                      <a:ext cx="4430857" cy="2522775"/>
                     </a:xfrm>
                     <a:prstGeom prst="rect">
                       <a:avLst/>
@@ -498,12 +813,62 @@
           </wp:inline>
         </w:drawing>
       </w:r>
-      <w:r>
+    </w:p>
+    <w:p/>
+    <w:p/>
+    <w:p/>
+    <w:p/>
+    <w:p/>
+    <w:p/>
+    <w:p/>
+    <w:p/>
+    <w:p>
+      <w:pPr>
+        <w:ind w:firstLine="708"/>
+      </w:pPr>
+    </w:p>
+    <w:p>
+      <w:pPr>
+        <w:pStyle w:val="Prrafodelista"/>
+        <w:numPr>
+          <w:ilvl w:val="0"/>
+          <w:numId w:val="1"/>
+        </w:numPr>
+      </w:pPr>
+      <w:r>
+        <w:lastRenderedPageBreak/>
+        <w:t xml:space="preserve">Listo una mirada a detalles de FTP donde podremos ver el </w:t>
+      </w:r>
+      <w:proofErr w:type="spellStart"/>
+      <w:r>
+        <w:t>ombre</w:t>
+      </w:r>
+      <w:proofErr w:type="spellEnd"/>
+      <w:r>
+        <w:t xml:space="preserve"> de usuario, contraseña y el </w:t>
+      </w:r>
+      <w:proofErr w:type="spellStart"/>
+      <w:r>
+        <w:t>numero</w:t>
+      </w:r>
+      <w:proofErr w:type="spellEnd"/>
+      <w:r>
+        <w:t xml:space="preserve"> del puerto.</w:t>
+      </w:r>
+    </w:p>
+    <w:p>
+      <w:pPr>
+        <w:pStyle w:val="Prrafodelista"/>
+      </w:pPr>
+      <w:r>
+        <w:rPr>
+          <w:noProof/>
+        </w:rPr>
         <w:drawing>
-          <wp:inline distT="0" distB="0" distL="0" distR="0" wp14:anchorId="32FCF945" wp14:editId="7B132DD9">
-            <wp:extent cx="5612130" cy="3687445"/>
-            <wp:effectExtent l="0" t="0" r="7620" b="8255"/>
-            <wp:docPr id="14" name="Imagen 14"/>
+          <wp:inline distT="0" distB="0" distL="0" distR="0" wp14:anchorId="4BEF8174" wp14:editId="3E461E00">
+            <wp:extent cx="5202567" cy="3160059"/>
+            <wp:effectExtent l="0" t="0" r="0" b="2540"/>
+            <wp:docPr id="27" name="Imagen 27"/>
             <wp:cNvGraphicFramePr>
               <a:graphicFrameLocks xmlns:a="http://schemas.openxmlformats.org/drawingml/2006/main" noChangeAspect="1"/>
             </wp:cNvGraphicFramePr>
@@ -523,7 +888,7 @@
                   <pic:spPr>
                     <a:xfrm>
                       <a:off x="0" y="0"/>
-                      <a:ext cx="5612130" cy="3687445"/>
+                      <a:ext cx="5209657" cy="3164365"/>
                     </a:xfrm>
                     <a:prstGeom prst="rect">
                       <a:avLst/>
@@ -535,13 +900,34 @@
           </wp:inline>
         </w:drawing>
       </w:r>
-      <w:r>
-        <w:lastRenderedPageBreak/>
+    </w:p>
+    <w:p>
+      <w:pPr>
+        <w:pStyle w:val="Prrafodelista"/>
+      </w:pPr>
+    </w:p>
+    <w:p>
+      <w:pPr>
+        <w:pStyle w:val="Prrafodelista"/>
+        <w:numPr>
+          <w:ilvl w:val="0"/>
+          <w:numId w:val="1"/>
+        </w:numPr>
+      </w:pPr>
+      <w:r>
+        <w:t xml:space="preserve">Ahora necesitamos del programa FILE ZILLA el cual nos va ayudar a cargar nuestros archivos al hosting </w:t>
+      </w:r>
+    </w:p>
+    <w:p>
+      <w:pPr>
+        <w:pStyle w:val="Prrafodelista"/>
+      </w:pPr>
+      <w:r>
         <w:drawing>
-          <wp:inline distT="0" distB="0" distL="0" distR="0" wp14:anchorId="77E51F34" wp14:editId="3489E2EC">
-            <wp:extent cx="5612130" cy="4274820"/>
-            <wp:effectExtent l="0" t="0" r="7620" b="0"/>
-            <wp:docPr id="15" name="Imagen 15"/>
+          <wp:inline distT="0" distB="0" distL="0" distR="0" wp14:anchorId="4607E832" wp14:editId="043BC008">
+            <wp:extent cx="4067736" cy="3858780"/>
+            <wp:effectExtent l="0" t="0" r="9525" b="8890"/>
+            <wp:docPr id="30" name="Imagen 30"/>
             <wp:cNvGraphicFramePr>
               <a:graphicFrameLocks xmlns:a="http://schemas.openxmlformats.org/drawingml/2006/main" noChangeAspect="1"/>
             </wp:cNvGraphicFramePr>
@@ -561,7 +947,7 @@
                   <pic:spPr>
                     <a:xfrm>
                       <a:off x="0" y="0"/>
-                      <a:ext cx="5612130" cy="4274820"/>
+                      <a:ext cx="4068079" cy="3859106"/>
                     </a:xfrm>
                     <a:prstGeom prst="rect">
                       <a:avLst/>
@@ -573,13 +959,44 @@
           </wp:inline>
         </w:drawing>
       </w:r>
+    </w:p>
+    <w:p>
+      <w:pPr>
+        <w:pStyle w:val="Prrafodelista"/>
+      </w:pPr>
+    </w:p>
+    <w:p>
+      <w:pPr>
+        <w:pStyle w:val="Prrafodelista"/>
+        <w:numPr>
+          <w:ilvl w:val="0"/>
+          <w:numId w:val="1"/>
+        </w:numPr>
+      </w:pPr>
       <w:r>
         <w:lastRenderedPageBreak/>
+        <w:t xml:space="preserve">Abrimos gestor de sitios </w:t>
+      </w:r>
+      <w:r>
+        <w:t xml:space="preserve">y llenamos datos para conectarlo al hosting </w:t>
+      </w:r>
+      <w:r>
+        <w:br/>
+      </w:r>
+    </w:p>
+    <w:p>
+      <w:pPr>
+        <w:pStyle w:val="Prrafodelista"/>
+      </w:pPr>
+      <w:r>
+        <w:rPr>
+          <w:noProof/>
+        </w:rPr>
         <w:drawing>
-          <wp:inline distT="0" distB="0" distL="0" distR="0" wp14:anchorId="2B6510BA" wp14:editId="33B36E8B">
-            <wp:extent cx="5612130" cy="4332605"/>
-            <wp:effectExtent l="0" t="0" r="7620" b="0"/>
-            <wp:docPr id="16" name="Imagen 16"/>
+          <wp:inline distT="0" distB="0" distL="0" distR="0" wp14:anchorId="1828BE17" wp14:editId="6E113D70">
+            <wp:extent cx="4639236" cy="3533756"/>
+            <wp:effectExtent l="0" t="0" r="0" b="0"/>
+            <wp:docPr id="29" name="Imagen 29"/>
             <wp:cNvGraphicFramePr>
               <a:graphicFrameLocks xmlns:a="http://schemas.openxmlformats.org/drawingml/2006/main" noChangeAspect="1"/>
             </wp:cNvGraphicFramePr>
@@ -599,7 +1016,7 @@
                   <pic:spPr>
                     <a:xfrm>
                       <a:off x="0" y="0"/>
-                      <a:ext cx="5612130" cy="4332605"/>
+                      <a:ext cx="4653304" cy="3544472"/>
                     </a:xfrm>
                     <a:prstGeom prst="rect">
                       <a:avLst/>
@@ -611,13 +1028,45 @@
           </wp:inline>
         </w:drawing>
       </w:r>
-      <w:r>
-        <w:lastRenderedPageBreak/>
+    </w:p>
+    <w:p>
+      <w:pPr>
+        <w:pStyle w:val="Prrafodelista"/>
+      </w:pPr>
+    </w:p>
+    <w:p>
+      <w:pPr>
+        <w:pStyle w:val="Prrafodelista"/>
+        <w:numPr>
+          <w:ilvl w:val="0"/>
+          <w:numId w:val="1"/>
+        </w:numPr>
+      </w:pPr>
+      <w:r>
+        <w:t xml:space="preserve">Verificamos que </w:t>
+      </w:r>
+      <w:r>
+        <w:t xml:space="preserve">se allá echo la conexión y la parte izquierda son los archivos locales y la parte derecha son los archivos remotos </w:t>
+      </w:r>
+    </w:p>
+    <w:p>
+      <w:pPr>
+        <w:pStyle w:val="Prrafodelista"/>
+      </w:pPr>
+    </w:p>
+    <w:p>
+      <w:pPr>
+        <w:pStyle w:val="Prrafodelista"/>
+      </w:pPr>
+      <w:r>
+        <w:rPr>
+          <w:noProof/>
+        </w:rPr>
         <w:drawing>
-          <wp:inline distT="0" distB="0" distL="0" distR="0" wp14:anchorId="705140C7" wp14:editId="0568BBA5">
-            <wp:extent cx="5612130" cy="4455795"/>
-            <wp:effectExtent l="0" t="0" r="7620" b="1905"/>
-            <wp:docPr id="17" name="Imagen 17"/>
+          <wp:inline distT="0" distB="0" distL="0" distR="0" wp14:anchorId="3A7B0DC6" wp14:editId="1DCC39FA">
+            <wp:extent cx="4578724" cy="3534808"/>
+            <wp:effectExtent l="0" t="0" r="0" b="8890"/>
+            <wp:docPr id="31" name="Imagen 31"/>
             <wp:cNvGraphicFramePr>
               <a:graphicFrameLocks xmlns:a="http://schemas.openxmlformats.org/drawingml/2006/main" noChangeAspect="1"/>
             </wp:cNvGraphicFramePr>
@@ -637,7 +1086,7 @@
                   <pic:spPr>
                     <a:xfrm>
                       <a:off x="0" y="0"/>
-                      <a:ext cx="5612130" cy="4455795"/>
+                      <a:ext cx="4594027" cy="3546622"/>
                     </a:xfrm>
                     <a:prstGeom prst="rect">
                       <a:avLst/>
@@ -649,13 +1098,123 @@
           </wp:inline>
         </w:drawing>
       </w:r>
-      <w:r>
+    </w:p>
+    <w:p>
+      <w:pPr>
+        <w:pStyle w:val="Prrafodelista"/>
+        <w:numPr>
+          <w:ilvl w:val="0"/>
+          <w:numId w:val="1"/>
+        </w:numPr>
+      </w:pPr>
+      <w:bookmarkStart w:id="0" w:name="_GoBack"/>
+      <w:bookmarkEnd w:id="0"/>
+    </w:p>
+    <w:p>
+      <w:pPr>
+        <w:pStyle w:val="Prrafodelista"/>
+      </w:pPr>
+    </w:p>
+    <w:p>
+      <w:pPr>
+        <w:pStyle w:val="Prrafodelista"/>
+      </w:pPr>
+      <w:r>
+        <w:rPr>
+          <w:noProof/>
+        </w:rPr>
+        <w:drawing>
+          <wp:inline distT="0" distB="0" distL="0" distR="0" wp14:anchorId="7EA4E37C" wp14:editId="16B80343">
+            <wp:extent cx="5096436" cy="3934485"/>
+            <wp:effectExtent l="0" t="0" r="9525" b="8890"/>
+            <wp:docPr id="32" name="Imagen 32"/>
+            <wp:cNvGraphicFramePr>
+              <a:graphicFrameLocks xmlns:a="http://schemas.openxmlformats.org/drawingml/2006/main" noChangeAspect="1"/>
+            </wp:cNvGraphicFramePr>
+            <a:graphic xmlns:a="http://schemas.openxmlformats.org/drawingml/2006/main">
+              <a:graphicData uri="http://schemas.openxmlformats.org/drawingml/2006/picture">
+                <pic:pic xmlns:pic="http://schemas.openxmlformats.org/drawingml/2006/picture">
+                  <pic:nvPicPr>
+                    <pic:cNvPr id="1" name=""/>
+                    <pic:cNvPicPr/>
+                  </pic:nvPicPr>
+                  <pic:blipFill>
+                    <a:blip r:embed="rId20"/>
+                    <a:stretch>
+                      <a:fillRect/>
+                    </a:stretch>
+                  </pic:blipFill>
+                  <pic:spPr>
+                    <a:xfrm>
+                      <a:off x="0" y="0"/>
+                      <a:ext cx="5098567" cy="3936130"/>
+                    </a:xfrm>
+                    <a:prstGeom prst="rect">
+                      <a:avLst/>
+                    </a:prstGeom>
+                  </pic:spPr>
+                </pic:pic>
+              </a:graphicData>
+            </a:graphic>
+          </wp:inline>
+        </w:drawing>
+      </w:r>
+    </w:p>
+    <w:p>
+      <w:pPr>
+        <w:ind w:left="360"/>
+      </w:pPr>
+      <w:r>
+        <w:rPr>
+          <w:noProof/>
+        </w:rPr>
         <w:lastRenderedPageBreak/>
         <w:drawing>
-          <wp:inline distT="0" distB="0" distL="0" distR="0" wp14:anchorId="00F4FE0B" wp14:editId="7B896AC7">
-            <wp:extent cx="5612130" cy="4439920"/>
-            <wp:effectExtent l="0" t="0" r="7620" b="0"/>
-            <wp:docPr id="18" name="Imagen 18"/>
+          <wp:inline distT="0" distB="0" distL="0" distR="0" wp14:anchorId="2B6510BA" wp14:editId="33B36E8B">
+            <wp:extent cx="5096436" cy="3934485"/>
+            <wp:effectExtent l="0" t="0" r="9525" b="8890"/>
+            <wp:docPr id="16" name="Imagen 16"/>
+            <wp:cNvGraphicFramePr>
+              <a:graphicFrameLocks xmlns:a="http://schemas.openxmlformats.org/drawingml/2006/main" noChangeAspect="1"/>
+            </wp:cNvGraphicFramePr>
+            <a:graphic xmlns:a="http://schemas.openxmlformats.org/drawingml/2006/main">
+              <a:graphicData uri="http://schemas.openxmlformats.org/drawingml/2006/picture">
+                <pic:pic xmlns:pic="http://schemas.openxmlformats.org/drawingml/2006/picture">
+                  <pic:nvPicPr>
+                    <pic:cNvPr id="1" name=""/>
+                    <pic:cNvPicPr/>
+                  </pic:nvPicPr>
+                  <pic:blipFill>
+                    <a:blip r:embed="rId20"/>
+                    <a:stretch>
+                      <a:fillRect/>
+                    </a:stretch>
+                  </pic:blipFill>
+                  <pic:spPr>
+                    <a:xfrm>
+                      <a:off x="0" y="0"/>
+                      <a:ext cx="5098567" cy="3936130"/>
+                    </a:xfrm>
+                    <a:prstGeom prst="rect">
+                      <a:avLst/>
+                    </a:prstGeom>
+                  </pic:spPr>
+                </pic:pic>
+              </a:graphicData>
+            </a:graphic>
+          </wp:inline>
+        </w:drawing>
+      </w:r>
+      <w:r>
+        <w:rPr>
+          <w:noProof/>
+        </w:rPr>
+        <w:lastRenderedPageBreak/>
+        <w:drawing>
+          <wp:inline distT="0" distB="0" distL="0" distR="0" wp14:anchorId="705140C7" wp14:editId="0568BBA5">
+            <wp:extent cx="5612130" cy="4455795"/>
+            <wp:effectExtent l="0" t="0" r="7620" b="1905"/>
+            <wp:docPr id="17" name="Imagen 17"/>
             <wp:cNvGraphicFramePr>
               <a:graphicFrameLocks xmlns:a="http://schemas.openxmlformats.org/drawingml/2006/main" noChangeAspect="1"/>
             </wp:cNvGraphicFramePr>
@@ -675,7 +1234,7 @@
                   <pic:spPr>
                     <a:xfrm>
                       <a:off x="0" y="0"/>
-                      <a:ext cx="5612130" cy="4439920"/>
+                      <a:ext cx="5612130" cy="4455795"/>
                     </a:xfrm>
                     <a:prstGeom prst="rect">
                       <a:avLst/>
@@ -687,23 +1246,16 @@
           </wp:inline>
         </w:drawing>
       </w:r>
-    </w:p>
-    <w:p>
-      <w:pPr>
-        <w:jc w:val="right"/>
-      </w:pPr>
-    </w:p>
-    <w:p>
-      <w:pPr>
-        <w:jc w:val="right"/>
-      </w:pPr>
-      <w:r>
+      <w:r>
+        <w:rPr>
+          <w:noProof/>
+        </w:rPr>
         <w:lastRenderedPageBreak/>
         <w:drawing>
-          <wp:inline distT="0" distB="0" distL="0" distR="0" wp14:anchorId="5B2C2303" wp14:editId="6FAC0EBB">
-            <wp:extent cx="5612130" cy="4448810"/>
-            <wp:effectExtent l="0" t="0" r="7620" b="8890"/>
-            <wp:docPr id="21" name="Imagen 21"/>
+          <wp:inline distT="0" distB="0" distL="0" distR="0" wp14:anchorId="00F4FE0B" wp14:editId="7B896AC7">
+            <wp:extent cx="5612130" cy="4439920"/>
+            <wp:effectExtent l="0" t="0" r="7620" b="0"/>
+            <wp:docPr id="18" name="Imagen 18"/>
             <wp:cNvGraphicFramePr>
               <a:graphicFrameLocks xmlns:a="http://schemas.openxmlformats.org/drawingml/2006/main" noChangeAspect="1"/>
             </wp:cNvGraphicFramePr>
@@ -723,7 +1275,7 @@
                   <pic:spPr>
                     <a:xfrm>
                       <a:off x="0" y="0"/>
-                      <a:ext cx="5612130" cy="4448810"/>
+                      <a:ext cx="5612130" cy="4439920"/>
                     </a:xfrm>
                     <a:prstGeom prst="rect">
                       <a:avLst/>
@@ -745,76 +1297,16 @@
       <w:pPr>
         <w:jc w:val="right"/>
       </w:pPr>
-    </w:p>
-    <w:p>
-      <w:pPr>
-        <w:jc w:val="right"/>
-      </w:pPr>
-    </w:p>
-    <w:p>
-      <w:pPr>
-        <w:jc w:val="right"/>
-      </w:pPr>
-    </w:p>
-    <w:p>
-      <w:pPr>
-        <w:jc w:val="right"/>
-      </w:pPr>
-    </w:p>
-    <w:p>
-      <w:pPr>
-        <w:jc w:val="right"/>
-      </w:pPr>
-    </w:p>
-    <w:p>
-      <w:pPr>
-        <w:jc w:val="right"/>
-      </w:pPr>
-    </w:p>
-    <w:p>
-      <w:pPr>
-        <w:jc w:val="right"/>
-      </w:pPr>
-    </w:p>
-    <w:p>
-      <w:pPr>
-        <w:jc w:val="right"/>
-      </w:pPr>
-    </w:p>
-    <w:p>
-      <w:pPr>
-        <w:jc w:val="right"/>
-      </w:pPr>
-    </w:p>
-    <w:p>
-      <w:pPr>
-        <w:jc w:val="right"/>
-      </w:pPr>
-    </w:p>
-    <w:p>
-      <w:pPr>
-        <w:tabs>
-          <w:tab w:val="left" w:pos="620"/>
-        </w:tabs>
-      </w:pPr>
-      <w:r>
-        <w:tab/>
-        <w:t xml:space="preserve">Base de datos </w:t>
-      </w:r>
-    </w:p>
-    <w:p>
-      <w:pPr>
-        <w:tabs>
-          <w:tab w:val="left" w:pos="620"/>
-        </w:tabs>
-      </w:pPr>
-      <w:r>
+      <w:r>
+        <w:rPr>
+          <w:noProof/>
+        </w:rPr>
         <w:lastRenderedPageBreak/>
         <w:drawing>
-          <wp:inline distT="0" distB="0" distL="0" distR="0" wp14:anchorId="5F5625AD" wp14:editId="62C67345">
-            <wp:extent cx="5612130" cy="2767330"/>
-            <wp:effectExtent l="0" t="0" r="7620" b="0"/>
-            <wp:docPr id="22" name="Imagen 22"/>
+          <wp:inline distT="0" distB="0" distL="0" distR="0" wp14:anchorId="5B2C2303" wp14:editId="6FAC0EBB">
+            <wp:extent cx="5612130" cy="4448810"/>
+            <wp:effectExtent l="0" t="0" r="7620" b="8890"/>
+            <wp:docPr id="21" name="Imagen 21"/>
             <wp:cNvGraphicFramePr>
               <a:graphicFrameLocks xmlns:a="http://schemas.openxmlformats.org/drawingml/2006/main" noChangeAspect="1"/>
             </wp:cNvGraphicFramePr>
@@ -834,7 +1326,7 @@
                   <pic:spPr>
                     <a:xfrm>
                       <a:off x="0" y="0"/>
-                      <a:ext cx="5612130" cy="2767330"/>
+                      <a:ext cx="5612130" cy="4448810"/>
                     </a:xfrm>
                     <a:prstGeom prst="rect">
                       <a:avLst/>
@@ -846,12 +1338,89 @@
           </wp:inline>
         </w:drawing>
       </w:r>
-      <w:r>
+    </w:p>
+    <w:p>
+      <w:pPr>
+        <w:jc w:val="right"/>
+      </w:pPr>
+    </w:p>
+    <w:p>
+      <w:pPr>
+        <w:jc w:val="right"/>
+      </w:pPr>
+    </w:p>
+    <w:p>
+      <w:pPr>
+        <w:jc w:val="right"/>
+      </w:pPr>
+    </w:p>
+    <w:p>
+      <w:pPr>
+        <w:jc w:val="right"/>
+      </w:pPr>
+    </w:p>
+    <w:p>
+      <w:pPr>
+        <w:jc w:val="right"/>
+      </w:pPr>
+    </w:p>
+    <w:p>
+      <w:pPr>
+        <w:jc w:val="right"/>
+      </w:pPr>
+    </w:p>
+    <w:p>
+      <w:pPr>
+        <w:jc w:val="right"/>
+      </w:pPr>
+    </w:p>
+    <w:p>
+      <w:pPr>
+        <w:jc w:val="right"/>
+      </w:pPr>
+    </w:p>
+    <w:p>
+      <w:pPr>
+        <w:jc w:val="right"/>
+      </w:pPr>
+    </w:p>
+    <w:p>
+      <w:pPr>
+        <w:jc w:val="right"/>
+      </w:pPr>
+    </w:p>
+    <w:p>
+      <w:pPr>
+        <w:jc w:val="right"/>
+      </w:pPr>
+    </w:p>
+    <w:p>
+      <w:pPr>
+        <w:tabs>
+          <w:tab w:val="left" w:pos="620"/>
+        </w:tabs>
+      </w:pPr>
+      <w:r>
+        <w:tab/>
+        <w:t xml:space="preserve">Base de datos </w:t>
+      </w:r>
+    </w:p>
+    <w:p>
+      <w:pPr>
+        <w:tabs>
+          <w:tab w:val="left" w:pos="620"/>
+        </w:tabs>
+      </w:pPr>
+      <w:r>
+        <w:rPr>
+          <w:noProof/>
+        </w:rPr>
+        <w:lastRenderedPageBreak/>
         <w:drawing>
-          <wp:inline distT="0" distB="0" distL="0" distR="0" wp14:anchorId="010B592F" wp14:editId="48EAAEEC">
-            <wp:extent cx="5612130" cy="2807335"/>
+          <wp:inline distT="0" distB="0" distL="0" distR="0" wp14:anchorId="5F5625AD" wp14:editId="62C67345">
+            <wp:extent cx="5612130" cy="2767330"/>
             <wp:effectExtent l="0" t="0" r="7620" b="0"/>
-            <wp:docPr id="23" name="Imagen 23"/>
+            <wp:docPr id="22" name="Imagen 22"/>
             <wp:cNvGraphicFramePr>
               <a:graphicFrameLocks xmlns:a="http://schemas.openxmlformats.org/drawingml/2006/main" noChangeAspect="1"/>
             </wp:cNvGraphicFramePr>
@@ -871,7 +1440,7 @@
                   <pic:spPr>
                     <a:xfrm>
                       <a:off x="0" y="0"/>
-                      <a:ext cx="5612130" cy="2807335"/>
+                      <a:ext cx="5612130" cy="2767330"/>
                     </a:xfrm>
                     <a:prstGeom prst="rect">
                       <a:avLst/>
@@ -883,22 +1452,15 @@
           </wp:inline>
         </w:drawing>
       </w:r>
-      <w:bookmarkStart w:id="0" w:name="_GoBack"/>
-      <w:bookmarkEnd w:id="0"/>
-    </w:p>
-    <w:p>
-      <w:pPr>
-        <w:tabs>
-          <w:tab w:val="left" w:pos="620"/>
-        </w:tabs>
-      </w:pPr>
-      <w:r>
-        <w:lastRenderedPageBreak/>
+      <w:r>
+        <w:rPr>
+          <w:noProof/>
+        </w:rPr>
         <w:drawing>
-          <wp:inline distT="0" distB="0" distL="0" distR="0" wp14:anchorId="413EEEE2" wp14:editId="5B7ACCF9">
-            <wp:extent cx="5612130" cy="2927350"/>
-            <wp:effectExtent l="0" t="0" r="7620" b="6350"/>
-            <wp:docPr id="19" name="Imagen 19"/>
+          <wp:inline distT="0" distB="0" distL="0" distR="0" wp14:anchorId="010B592F" wp14:editId="48EAAEEC">
+            <wp:extent cx="5612130" cy="2807335"/>
+            <wp:effectExtent l="0" t="0" r="7620" b="0"/>
+            <wp:docPr id="23" name="Imagen 23"/>
             <wp:cNvGraphicFramePr>
               <a:graphicFrameLocks xmlns:a="http://schemas.openxmlformats.org/drawingml/2006/main" noChangeAspect="1"/>
             </wp:cNvGraphicFramePr>
@@ -918,7 +1480,7 @@
                   <pic:spPr>
                     <a:xfrm>
                       <a:off x="0" y="0"/>
-                      <a:ext cx="5612130" cy="2927350"/>
+                      <a:ext cx="5612130" cy="2807335"/>
                     </a:xfrm>
                     <a:prstGeom prst="rect">
                       <a:avLst/>
@@ -930,12 +1492,23 @@
           </wp:inline>
         </w:drawing>
       </w:r>
-      <w:r>
+    </w:p>
+    <w:p>
+      <w:pPr>
+        <w:tabs>
+          <w:tab w:val="left" w:pos="620"/>
+        </w:tabs>
+      </w:pPr>
+      <w:r>
+        <w:rPr>
+          <w:noProof/>
+        </w:rPr>
+        <w:lastRenderedPageBreak/>
         <w:drawing>
-          <wp:inline distT="0" distB="0" distL="0" distR="0" wp14:anchorId="63A8985F" wp14:editId="4D1C8197">
-            <wp:extent cx="5612130" cy="2247265"/>
-            <wp:effectExtent l="0" t="0" r="7620" b="635"/>
-            <wp:docPr id="20" name="Imagen 20"/>
+          <wp:inline distT="0" distB="0" distL="0" distR="0" wp14:anchorId="413EEEE2" wp14:editId="5B7ACCF9">
+            <wp:extent cx="5612130" cy="2927350"/>
+            <wp:effectExtent l="0" t="0" r="7620" b="6350"/>
+            <wp:docPr id="19" name="Imagen 19"/>
             <wp:cNvGraphicFramePr>
               <a:graphicFrameLocks xmlns:a="http://schemas.openxmlformats.org/drawingml/2006/main" noChangeAspect="1"/>
             </wp:cNvGraphicFramePr>
@@ -955,6 +1528,46 @@
                   <pic:spPr>
                     <a:xfrm>
                       <a:off x="0" y="0"/>
+                      <a:ext cx="5612130" cy="2927350"/>
+                    </a:xfrm>
+                    <a:prstGeom prst="rect">
+                      <a:avLst/>
+                    </a:prstGeom>
+                  </pic:spPr>
+                </pic:pic>
+              </a:graphicData>
+            </a:graphic>
+          </wp:inline>
+        </w:drawing>
+      </w:r>
+      <w:r>
+        <w:rPr>
+          <w:noProof/>
+        </w:rPr>
+        <w:drawing>
+          <wp:inline distT="0" distB="0" distL="0" distR="0" wp14:anchorId="63A8985F" wp14:editId="4D1C8197">
+            <wp:extent cx="5612130" cy="2247265"/>
+            <wp:effectExtent l="0" t="0" r="7620" b="635"/>
+            <wp:docPr id="20" name="Imagen 20"/>
+            <wp:cNvGraphicFramePr>
+              <a:graphicFrameLocks xmlns:a="http://schemas.openxmlformats.org/drawingml/2006/main" noChangeAspect="1"/>
+            </wp:cNvGraphicFramePr>
+            <a:graphic xmlns:a="http://schemas.openxmlformats.org/drawingml/2006/main">
+              <a:graphicData uri="http://schemas.openxmlformats.org/drawingml/2006/picture">
+                <pic:pic xmlns:pic="http://schemas.openxmlformats.org/drawingml/2006/picture">
+                  <pic:nvPicPr>
+                    <pic:cNvPr id="1" name=""/>
+                    <pic:cNvPicPr/>
+                  </pic:nvPicPr>
+                  <pic:blipFill>
+                    <a:blip r:embed="rId27"/>
+                    <a:stretch>
+                      <a:fillRect/>
+                    </a:stretch>
+                  </pic:blipFill>
+                  <pic:spPr>
+                    <a:xfrm>
+                      <a:off x="0" y="0"/>
                       <a:ext cx="5612130" cy="2247265"/>
                     </a:xfrm>
                     <a:prstGeom prst="rect">
@@ -984,7 +1597,7 @@
       </w:pPr>
     </w:p>
     <w:sectPr>
-      <w:footerReference w:type="default" r:id="rId27"/>
+      <w:footerReference w:type="default" r:id="rId28"/>
       <w:pgSz w:w="12240" w:h="15840"/>
       <w:pgMar w:top="1417" w:right="1701" w:bottom="1417" w:left="1701" w:header="708" w:footer="708" w:gutter="0"/>
       <w:cols w:space="708"/>
@@ -1057,6 +1670,103 @@
     </w:p>
   </w:footnote>
 </w:footnotes>
+</file>
+
+<file path=word/numbering.xml><?xml version="1.0" encoding="utf-8"?>
+<w:numbering xmlns:wpc="http://schemas.microsoft.com/office/word/2010/wordprocessingCanvas" xmlns:cx="http://schemas.microsoft.com/office/drawing/2014/chartex" xmlns:cx1="http://schemas.microsoft.com/office/drawing/2015/9/8/chartex" xmlns:cx2="http://schemas.microsoft.com/office/drawing/2015/10/21/chartex" xmlns:cx3="http://schemas.microsoft.com/office/drawing/2016/5/9/chartex" xmlns:cx4="http://schemas.microsoft.com/office/drawing/2016/5/10/chartex" xmlns:cx5="http://schemas.microsoft.com/office/drawing/2016/5/11/chartex" xmlns:cx6="http://schemas.microsoft.com/office/drawing/2016/5/12/chartex" xmlns:cx7="http://schemas.microsoft.com/office/drawing/2016/5/13/chartex" xmlns:cx8="http://schemas.microsoft.com/office/drawing/2016/5/14/chartex" xmlns:mc="http://schemas.openxmlformats.org/markup-compatibility/2006" xmlns:aink="http://schemas.microsoft.com/office/drawing/2016/ink" xmlns:am3d="http://schemas.microsoft.com/office/drawing/2017/model3d" xmlns:o="urn:schemas-microsoft-com:office:office" xmlns:r="http://schemas.openxmlformats.org/officeDocument/2006/relationships" xmlns:m="http://schemas.openxmlformats.org/officeDocument/2006/math" xmlns:v="urn:schemas-microsoft-com:vml" xmlns:wp14="http://schemas.microsoft.com/office/word/2010/wordprocessingDrawing" xmlns:wp="http://schemas.openxmlformats.org/drawingml/2006/wordprocessingDrawing" xmlns:w10="urn:schemas-microsoft-com:office:word" xmlns:w="http://schemas.openxmlformats.org/wordprocessingml/2006/main" xmlns:w14="http://schemas.microsoft.com/office/word/2010/wordml" xmlns:w15="http://schemas.microsoft.com/office/word/2012/wordml" xmlns:w16cid="http://schemas.microsoft.com/office/word/2016/wordml/cid" xmlns:w16se="http://schemas.microsoft.com/office/word/2015/wordml/symex" xmlns:wpg="http://schemas.microsoft.com/office/word/2010/wordprocessingGroup" xmlns:wpi="http://schemas.microsoft.com/office/word/2010/wordprocessingInk" xmlns:wne="http://schemas.microsoft.com/office/word/2006/wordml" xmlns:wps="http://schemas.microsoft.com/office/word/2010/wordprocessingShape" mc:Ignorable="w14 w15 w16se w16cid wp14">
+  <w:abstractNum w:abstractNumId="0" w15:restartNumberingAfterBreak="0">
+    <w:nsid w:val="25155D54"/>
+    <w:multiLevelType w:val="hybridMultilevel"/>
+    <w:tmpl w:val="71DA44E8"/>
+    <w:lvl w:ilvl="0" w:tplc="240A000F">
+      <w:start w:val="1"/>
+      <w:numFmt w:val="decimal"/>
+      <w:lvlText w:val="%1."/>
+      <w:lvlJc w:val="left"/>
+      <w:pPr>
+        <w:ind w:left="720" w:hanging="360"/>
+      </w:pPr>
+      <w:rPr>
+        <w:rFonts w:hint="default"/>
+      </w:rPr>
+    </w:lvl>
+    <w:lvl w:ilvl="1" w:tplc="240A0019" w:tentative="1">
+      <w:start w:val="1"/>
+      <w:numFmt w:val="lowerLetter"/>
+      <w:lvlText w:val="%2."/>
+      <w:lvlJc w:val="left"/>
+      <w:pPr>
+        <w:ind w:left="1440" w:hanging="360"/>
+      </w:pPr>
+    </w:lvl>
+    <w:lvl w:ilvl="2" w:tplc="240A001B" w:tentative="1">
+      <w:start w:val="1"/>
+      <w:numFmt w:val="lowerRoman"/>
+      <w:lvlText w:val="%3."/>
+      <w:lvlJc w:val="right"/>
+      <w:pPr>
+        <w:ind w:left="2160" w:hanging="180"/>
+      </w:pPr>
+    </w:lvl>
+    <w:lvl w:ilvl="3" w:tplc="240A000F" w:tentative="1">
+      <w:start w:val="1"/>
+      <w:numFmt w:val="decimal"/>
+      <w:lvlText w:val="%4."/>
+      <w:lvlJc w:val="left"/>
+      <w:pPr>
+        <w:ind w:left="2880" w:hanging="360"/>
+      </w:pPr>
+    </w:lvl>
+    <w:lvl w:ilvl="4" w:tplc="240A0019" w:tentative="1">
+      <w:start w:val="1"/>
+      <w:numFmt w:val="lowerLetter"/>
+      <w:lvlText w:val="%5."/>
+      <w:lvlJc w:val="left"/>
+      <w:pPr>
+        <w:ind w:left="3600" w:hanging="360"/>
+      </w:pPr>
+    </w:lvl>
+    <w:lvl w:ilvl="5" w:tplc="240A001B" w:tentative="1">
+      <w:start w:val="1"/>
+      <w:numFmt w:val="lowerRoman"/>
+      <w:lvlText w:val="%6."/>
+      <w:lvlJc w:val="right"/>
+      <w:pPr>
+        <w:ind w:left="4320" w:hanging="180"/>
+      </w:pPr>
+    </w:lvl>
+    <w:lvl w:ilvl="6" w:tplc="240A000F" w:tentative="1">
+      <w:start w:val="1"/>
+      <w:numFmt w:val="decimal"/>
+      <w:lvlText w:val="%7."/>
+      <w:lvlJc w:val="left"/>
+      <w:pPr>
+        <w:ind w:left="5040" w:hanging="360"/>
+      </w:pPr>
+    </w:lvl>
+    <w:lvl w:ilvl="7" w:tplc="240A0019" w:tentative="1">
+      <w:start w:val="1"/>
+      <w:numFmt w:val="lowerLetter"/>
+      <w:lvlText w:val="%8."/>
+      <w:lvlJc w:val="left"/>
+      <w:pPr>
+        <w:ind w:left="5760" w:hanging="360"/>
+      </w:pPr>
+    </w:lvl>
+    <w:lvl w:ilvl="8" w:tplc="240A001B" w:tentative="1">
+      <w:start w:val="1"/>
+      <w:numFmt w:val="lowerRoman"/>
+      <w:lvlText w:val="%9."/>
+      <w:lvlJc w:val="right"/>
+      <w:pPr>
+        <w:ind w:left="6480" w:hanging="180"/>
+      </w:pPr>
+    </w:lvl>
+  </w:abstractNum>
+  <w:num w:numId="1">
+    <w:abstractNumId w:val="0"/>
+  </w:num>
+</w:numbering>
 </file>
 
 <file path=word/styles.xml><?xml version="1.0" encoding="utf-8"?>
@@ -1528,6 +2238,59 @@
     <w:uiPriority w:val="99"/>
     <w:rsid w:val="0035652C"/>
   </w:style>
+  <w:style w:type="paragraph" w:styleId="Ttulo">
+    <w:name w:val="Title"/>
+    <w:basedOn w:val="Normal"/>
+    <w:next w:val="Normal"/>
+    <w:link w:val="TtuloCar"/>
+    <w:uiPriority w:val="10"/>
+    <w:qFormat/>
+    <w:rsid w:val="00577F06"/>
+    <w:pPr>
+      <w:pBdr>
+        <w:bottom w:val="single" w:sz="8" w:space="4" w:color="4472C4" w:themeColor="accent1"/>
+      </w:pBdr>
+      <w:spacing w:after="300" w:line="240" w:lineRule="auto"/>
+      <w:ind w:firstLine="720"/>
+      <w:contextualSpacing/>
+    </w:pPr>
+    <w:rPr>
+      <w:rFonts w:asciiTheme="majorHAnsi" w:eastAsiaTheme="majorEastAsia" w:hAnsiTheme="majorHAnsi" w:cstheme="majorBidi"/>
+      <w:color w:val="323E4F" w:themeColor="text2" w:themeShade="BF"/>
+      <w:spacing w:val="5"/>
+      <w:kern w:val="28"/>
+      <w:sz w:val="52"/>
+      <w:szCs w:val="52"/>
+      <w:lang w:val="en-US"/>
+    </w:rPr>
+  </w:style>
+  <w:style w:type="character" w:customStyle="1" w:styleId="TtuloCar">
+    <w:name w:val="Título Car"/>
+    <w:basedOn w:val="Fuentedeprrafopredeter"/>
+    <w:link w:val="Ttulo"/>
+    <w:uiPriority w:val="10"/>
+    <w:rsid w:val="00577F06"/>
+    <w:rPr>
+      <w:rFonts w:asciiTheme="majorHAnsi" w:eastAsiaTheme="majorEastAsia" w:hAnsiTheme="majorHAnsi" w:cstheme="majorBidi"/>
+      <w:color w:val="323E4F" w:themeColor="text2" w:themeShade="BF"/>
+      <w:spacing w:val="5"/>
+      <w:kern w:val="28"/>
+      <w:sz w:val="52"/>
+      <w:szCs w:val="52"/>
+      <w:lang w:val="en-US"/>
+    </w:rPr>
+  </w:style>
+  <w:style w:type="paragraph" w:styleId="Prrafodelista">
+    <w:name w:val="List Paragraph"/>
+    <w:basedOn w:val="Normal"/>
+    <w:uiPriority w:val="34"/>
+    <w:qFormat/>
+    <w:rsid w:val="000D400B"/>
+    <w:pPr>
+      <w:ind w:left="720"/>
+      <w:contextualSpacing/>
+    </w:pPr>
+  </w:style>
 </w:styles>
 </file>
 

</xml_diff>